<commit_message>
renamed common variables for clarity
</commit_message>
<xml_diff>
--- a/[docs]/build/Curiosity browser build.docx
+++ b/[docs]/build/Curiosity browser build.docx
@@ -1250,6 +1250,7 @@
         <w:ind w:left="720"/>
       </w:pPr>
       <w:r>
+        <w:lastRenderedPageBreak/>
         <w:t>…</w:t>
       </w:r>
       <w:r>
@@ -1262,7 +1263,6 @@
         <w:ind w:left="720"/>
       </w:pPr>
       <w:r>
-        <w:lastRenderedPageBreak/>
         <w:t>&lt;/VirtualHost&gt;</w:t>
       </w:r>
     </w:p>
@@ -1775,6 +1775,22 @@
         <w:t>bin</w:t>
       </w:r>
     </w:p>
+    <w:p>
+      <w:pPr>
+        <w:pStyle w:val="optional"/>
+        <w:rPr>
+          <w:rStyle w:val="codeChar"/>
+          <w:shd w:val="clear" w:color="auto" w:fill="auto"/>
+        </w:rPr>
+      </w:pPr>
+      <w:r>
+        <w:rPr>
+          <w:rStyle w:val="codeChar"/>
+          <w:shd w:val="clear" w:color="auto" w:fill="auto"/>
+        </w:rPr>
+        <w:t>Composer is not currently used. This is a placeholder</w:t>
+      </w:r>
+    </w:p>
     <w:p/>
     <w:p>
       <w:pPr>
@@ -1848,10 +1864,67 @@
         <w:t>check.bat</w:t>
       </w:r>
     </w:p>
-    <w:p/>
     <w:p>
       <w:r>
         <w:t>this will identify whether any configuration changes need to be made</w:t>
+      </w:r>
+    </w:p>
+    <w:p>
+      <w:pPr>
+        <w:pStyle w:val="Heading2"/>
+      </w:pPr>
+      <w:r>
+        <w:t>Ed</w:t>
+      </w:r>
+      <w:r>
+        <w:t>it application Paths</w:t>
+      </w:r>
+    </w:p>
+    <w:p>
+      <w:r>
+        <w:t xml:space="preserve">at the top of the file </w:t>
+      </w:r>
+      <w:r>
+        <w:rPr>
+          <w:rStyle w:val="codeChar"/>
+          <w:i/>
+          <w:iCs/>
+          <w:shd w:val="clear" w:color="auto" w:fill="C5E0B3" w:themeFill="accent6" w:themeFillTint="66"/>
+        </w:rPr>
+        <w:t>APP</w:t>
+      </w:r>
+      <w:r>
+        <w:rPr>
+          <w:rStyle w:val="codeChar"/>
+        </w:rPr>
+        <w:t>/php/</w:t>
+      </w:r>
+      <w:r>
+        <w:rPr>
+          <w:rStyle w:val="codeChar"/>
+        </w:rPr>
+        <w:t>app-</w:t>
+      </w:r>
+      <w:r>
+        <w:rPr>
+          <w:rStyle w:val="codeChar"/>
+        </w:rPr>
+        <w:t>common.php</w:t>
+      </w:r>
+      <w:r>
+        <w:t xml:space="preserve"> verify that the </w:t>
+      </w:r>
+      <w:r>
+        <w:t xml:space="preserve">value for </w:t>
+      </w:r>
+      <w:r>
+        <w:rPr>
+          <w:rStyle w:val="codeChar"/>
+        </w:rPr>
+        <w:t>$jsinc</w:t>
+      </w:r>
+      <w:r>
+        <w:t xml:space="preserve"> reflects the structure of your website as users would see it.</w:t>
       </w:r>
     </w:p>
     <w:sectPr>
@@ -2485,7 +2558,7 @@
     <w:link w:val="Heading1Char"/>
     <w:uiPriority w:val="9"/>
     <w:qFormat/>
-    <w:rsid w:val="000E749B"/>
+    <w:rsid w:val="00CD6AD2"/>
     <w:pPr>
       <w:keepNext/>
       <w:keepLines/>
@@ -2493,10 +2566,12 @@
       <w:outlineLvl w:val="0"/>
     </w:pPr>
     <w:rPr>
-      <w:rFonts w:asciiTheme="majorHAnsi" w:eastAsiaTheme="majorEastAsia" w:hAnsiTheme="majorHAnsi" w:cstheme="majorBidi"/>
+      <w:rFonts w:eastAsiaTheme="majorEastAsia" w:cstheme="minorHAnsi"/>
+      <w:b/>
+      <w:bCs/>
       <w:color w:val="2F5496" w:themeColor="accent1" w:themeShade="BF"/>
-      <w:sz w:val="32"/>
-      <w:szCs w:val="32"/>
+      <w:sz w:val="40"/>
+      <w:szCs w:val="40"/>
     </w:rPr>
   </w:style>
   <w:style w:type="paragraph" w:styleId="Heading2">
@@ -2507,7 +2582,7 @@
     <w:uiPriority w:val="9"/>
     <w:unhideWhenUsed/>
     <w:qFormat/>
-    <w:rsid w:val="001841DD"/>
+    <w:rsid w:val="005521F8"/>
     <w:pPr>
       <w:keepNext/>
       <w:keepLines/>
@@ -2516,9 +2591,11 @@
     </w:pPr>
     <w:rPr>
       <w:rFonts w:asciiTheme="majorHAnsi" w:eastAsiaTheme="majorEastAsia" w:hAnsiTheme="majorHAnsi" w:cstheme="majorBidi"/>
+      <w:b/>
+      <w:bCs/>
       <w:color w:val="2F5496" w:themeColor="accent1" w:themeShade="BF"/>
-      <w:sz w:val="26"/>
-      <w:szCs w:val="26"/>
+      <w:sz w:val="28"/>
+      <w:szCs w:val="28"/>
     </w:rPr>
   </w:style>
   <w:style w:type="paragraph" w:styleId="Heading3">
@@ -2569,7 +2646,6 @@
   <w:style w:type="character" w:default="1" w:styleId="DefaultParagraphFont">
     <w:name w:val="Default Paragraph Font"/>
     <w:uiPriority w:val="1"/>
-    <w:semiHidden/>
     <w:unhideWhenUsed/>
   </w:style>
   <w:style w:type="table" w:default="1" w:styleId="TableNormal">
@@ -2598,12 +2674,14 @@
     <w:basedOn w:val="DefaultParagraphFont"/>
     <w:link w:val="Heading1"/>
     <w:uiPriority w:val="9"/>
-    <w:rsid w:val="000E749B"/>
+    <w:rsid w:val="00CD6AD2"/>
     <w:rPr>
-      <w:rFonts w:asciiTheme="majorHAnsi" w:eastAsiaTheme="majorEastAsia" w:hAnsiTheme="majorHAnsi" w:cstheme="majorBidi"/>
+      <w:rFonts w:eastAsiaTheme="majorEastAsia" w:cstheme="minorHAnsi"/>
+      <w:b/>
+      <w:bCs/>
       <w:color w:val="2F5496" w:themeColor="accent1" w:themeShade="BF"/>
-      <w:sz w:val="32"/>
-      <w:szCs w:val="32"/>
+      <w:sz w:val="40"/>
+      <w:szCs w:val="40"/>
     </w:rPr>
   </w:style>
   <w:style w:type="paragraph" w:styleId="Title">
@@ -2679,12 +2757,14 @@
     <w:basedOn w:val="DefaultParagraphFont"/>
     <w:link w:val="Heading2"/>
     <w:uiPriority w:val="9"/>
-    <w:rsid w:val="001841DD"/>
+    <w:rsid w:val="005521F8"/>
     <w:rPr>
       <w:rFonts w:asciiTheme="majorHAnsi" w:eastAsiaTheme="majorEastAsia" w:hAnsiTheme="majorHAnsi" w:cstheme="majorBidi"/>
+      <w:b/>
+      <w:bCs/>
       <w:color w:val="2F5496" w:themeColor="accent1" w:themeShade="BF"/>
-      <w:sz w:val="26"/>
-      <w:szCs w:val="26"/>
+      <w:sz w:val="28"/>
+      <w:szCs w:val="28"/>
     </w:rPr>
   </w:style>
   <w:style w:type="character" w:customStyle="1" w:styleId="Heading3Char">

</xml_diff>